<commit_message>
Add correction sugested by the professor
</commit_message>
<xml_diff>
--- a/Adjustment Letter notes.docx
+++ b/Adjustment Letter notes.docx
@@ -496,13 +496,7 @@
         <w:t xml:space="preserve">  </w:t>
       </w:r>
       <w:r>
-        <w:t>We are sorry for</w:t>
-      </w:r>
-      <w:r>
-        <w:t xml:space="preserve"> any </w:t>
-      </w:r>
-      <w:r>
-        <w:t xml:space="preserve">inconvenience this has caused you.  </w:t>
+        <w:t xml:space="preserve">We are sorry for any inconvenience this has caused you.  </w:t>
       </w:r>
     </w:p>
     <w:p>
@@ -541,7 +535,21 @@
           <w:rFonts w:cs="Times New Roman"/>
           <w:szCs w:val="24"/>
         </w:rPr>
-        <w:t xml:space="preserve"> Dishwasher.  As you requested we will be taking $1,000 of the purchase price of the dishwasher. </w:t>
+        <w:t xml:space="preserve"> Dishwasher.  As you requested we will be taking $1,000 of</w:t>
+      </w:r>
+      <w:r>
+        <w:rPr>
+          <w:rFonts w:cs="Times New Roman"/>
+          <w:szCs w:val="24"/>
+        </w:rPr>
+        <w:t>f</w:t>
+      </w:r>
+      <w:r>
+        <w:rPr>
+          <w:rFonts w:cs="Times New Roman"/>
+          <w:szCs w:val="24"/>
+        </w:rPr>
+        <w:t xml:space="preserve"> the purchase price of the dishwasher. </w:t>
       </w:r>
       <w:r>
         <w:rPr>
@@ -562,7 +570,35 @@
           <w:rFonts w:cs="Times New Roman"/>
           <w:szCs w:val="24"/>
         </w:rPr>
-        <w:t xml:space="preserve"> that is the closest to the one you had</w:t>
+        <w:t xml:space="preserve"> that is the closest to the one you had is model 3203247.  It is an upgraded model that sells for the same price</w:t>
+      </w:r>
+      <w:r>
+        <w:rPr>
+          <w:rFonts w:cs="Times New Roman"/>
+          <w:szCs w:val="24"/>
+        </w:rPr>
+        <w:t xml:space="preserve"> as</w:t>
+      </w:r>
+      <w:r>
+        <w:rPr>
+          <w:rFonts w:cs="Times New Roman"/>
+          <w:szCs w:val="24"/>
+        </w:rPr>
+        <w:t xml:space="preserve"> the one you currently have.  </w:t>
+      </w:r>
+      <w:r>
+        <w:rPr>
+          <w:rFonts w:cs="Times New Roman"/>
+          <w:szCs w:val="24"/>
+        </w:rPr>
+        <w:t>After</w:t>
+      </w:r>
+      <w:r>
+        <w:rPr>
+          <w:rFonts w:cs="Times New Roman"/>
+          <w:szCs w:val="24"/>
+        </w:rPr>
+        <w:t xml:space="preserve"> the discount</w:t>
       </w:r>
       <w:r>
         <w:rPr>
@@ -576,48 +612,6 @@
           <w:rFonts w:cs="Times New Roman"/>
           <w:szCs w:val="24"/>
         </w:rPr>
-        <w:t xml:space="preserve"> is model 3203247.  It is an upgraded model that sells for the same price</w:t>
-      </w:r>
-      <w:r>
-        <w:rPr>
-          <w:rFonts w:cs="Times New Roman"/>
-          <w:szCs w:val="24"/>
-        </w:rPr>
-        <w:t xml:space="preserve"> as</w:t>
-      </w:r>
-      <w:r>
-        <w:rPr>
-          <w:rFonts w:cs="Times New Roman"/>
-          <w:szCs w:val="24"/>
-        </w:rPr>
-        <w:t xml:space="preserve"> the one you currently have.  </w:t>
-      </w:r>
-      <w:r>
-        <w:rPr>
-          <w:rFonts w:cs="Times New Roman"/>
-          <w:szCs w:val="24"/>
-        </w:rPr>
-        <w:t>After</w:t>
-      </w:r>
-      <w:r>
-        <w:rPr>
-          <w:rFonts w:cs="Times New Roman"/>
-          <w:szCs w:val="24"/>
-        </w:rPr>
-        <w:t xml:space="preserve"> the discount</w:t>
-      </w:r>
-      <w:r>
-        <w:rPr>
-          <w:rFonts w:cs="Times New Roman"/>
-          <w:szCs w:val="24"/>
-        </w:rPr>
-        <w:t>,</w:t>
-      </w:r>
-      <w:r>
-        <w:rPr>
-          <w:rFonts w:cs="Times New Roman"/>
-          <w:szCs w:val="24"/>
-        </w:rPr>
         <w:t xml:space="preserve"> you will owe $4,123.21 </w:t>
       </w:r>
       <w:r>
@@ -746,6 +740,13 @@
           <w:rFonts w:cs="Times New Roman"/>
           <w:szCs w:val="24"/>
         </w:rPr>
+        <w:t xml:space="preserve">you will be receiving </w:t>
+      </w:r>
+      <w:r>
+        <w:rPr>
+          <w:rFonts w:cs="Times New Roman"/>
+          <w:szCs w:val="24"/>
+        </w:rPr>
         <w:t>continues</w:t>
       </w:r>
       <w:r>
@@ -775,32 +776,30 @@
       <w:r>
         <w:rPr>
           <w:rFonts w:cs="Times New Roman"/>
-          <w:color w:val="FF0000"/>
-          <w:szCs w:val="24"/>
-        </w:rPr>
-        <w:t xml:space="preserve">will be out to install the new </w:t>
-      </w:r>
-      <w:r>
-        <w:rPr>
-          <w:rFonts w:cs="Times New Roman"/>
-          <w:szCs w:val="24"/>
-        </w:rPr>
-        <w:t>dishwasher on June 26</w:t>
-      </w:r>
-      <w:r>
-        <w:rPr>
-          <w:rFonts w:cs="Times New Roman"/>
-          <w:szCs w:val="24"/>
-          <w:vertAlign w:val="superscript"/>
-        </w:rPr>
-        <w:t>th</w:t>
-      </w:r>
-      <w:r>
-        <w:rPr>
-          <w:rFonts w:cs="Times New Roman"/>
-          <w:szCs w:val="24"/>
-        </w:rPr>
-        <w:t xml:space="preserve"> between 2:00 P.M. and 3:00 P.M. If this time is not convenient for you</w:t>
+          <w:szCs w:val="24"/>
+        </w:rPr>
+        <w:t xml:space="preserve">will </w:t>
+      </w:r>
+      <w:r>
+        <w:rPr>
+          <w:rFonts w:cs="Times New Roman"/>
+          <w:szCs w:val="24"/>
+        </w:rPr>
+        <w:t>arrive</w:t>
+      </w:r>
+      <w:r>
+        <w:rPr>
+          <w:rFonts w:cs="Times New Roman"/>
+          <w:szCs w:val="24"/>
+        </w:rPr>
+        <w:t xml:space="preserve"> to install the new </w:t>
+      </w:r>
+      <w:r>
+        <w:rPr>
+          <w:rFonts w:cs="Times New Roman"/>
+          <w:szCs w:val="24"/>
+        </w:rPr>
+        <w:t>dishwasher on June 26 between 2:00 P.M. and 3:00 P.M. If this time is not convenient for you</w:t>
       </w:r>
       <w:r>
         <w:rPr>
@@ -1161,6 +1160,9 @@
         </w:rPr>
         <w:t xml:space="preserve"> why the dishwasher was not completing its cycles. </w:t>
       </w:r>
+      <w:r>
+        <w:t xml:space="preserve">We are sorry for the inconvenience this has caused you.  </w:t>
+      </w:r>
     </w:p>
     <w:p>
       <w:pPr>
@@ -1210,7 +1212,21 @@
           <w:rFonts w:cs="Times New Roman"/>
           <w:szCs w:val="24"/>
         </w:rPr>
-        <w:t xml:space="preserve"> not enough water pressure.  We contacted your building</w:t>
+        <w:t xml:space="preserve"> </w:t>
+      </w:r>
+      <w:r>
+        <w:rPr>
+          <w:rFonts w:cs="Times New Roman"/>
+          <w:szCs w:val="24"/>
+        </w:rPr>
+        <w:t>insufficient</w:t>
+      </w:r>
+      <w:r>
+        <w:rPr>
+          <w:rFonts w:cs="Times New Roman"/>
+          <w:szCs w:val="24"/>
+        </w:rPr>
+        <w:t xml:space="preserve"> water pressure.  We contacted your building</w:t>
       </w:r>
       <w:r>
         <w:rPr>
@@ -1224,6 +1240,13 @@
           <w:rFonts w:cs="Times New Roman"/>
           <w:szCs w:val="24"/>
         </w:rPr>
+        <w:t xml:space="preserve"> called</w:t>
+      </w:r>
+      <w:r>
+        <w:rPr>
+          <w:rFonts w:cs="Times New Roman"/>
+          <w:szCs w:val="24"/>
+        </w:rPr>
         <w:t xml:space="preserve"> Finish Line Laundry Mat</w:t>
       </w:r>
       <w:r>
@@ -1273,121 +1296,333 @@
       <w:r>
         <w:rPr>
           <w:rFonts w:cs="Times New Roman"/>
+          <w:szCs w:val="24"/>
+        </w:rPr>
+        <w:t xml:space="preserve">As the problem is </w:t>
+      </w:r>
+      <w:r>
+        <w:rPr>
+          <w:rFonts w:cs="Times New Roman"/>
+          <w:szCs w:val="24"/>
+        </w:rPr>
+        <w:t xml:space="preserve">with </w:t>
+      </w:r>
+      <w:r>
+        <w:rPr>
+          <w:rFonts w:cs="Times New Roman"/>
+          <w:szCs w:val="24"/>
+        </w:rPr>
+        <w:t>the</w:t>
+      </w:r>
+      <w:r>
+        <w:rPr>
+          <w:rFonts w:cs="Times New Roman"/>
+          <w:szCs w:val="24"/>
+        </w:rPr>
+        <w:t xml:space="preserve"> water pressure</w:t>
+      </w:r>
+      <w:r>
+        <w:rPr>
+          <w:rFonts w:cs="Times New Roman"/>
+          <w:szCs w:val="24"/>
+        </w:rPr>
+        <w:t xml:space="preserve"> of the building</w:t>
+      </w:r>
+      <w:r>
+        <w:rPr>
+          <w:rFonts w:cs="Times New Roman"/>
+          <w:szCs w:val="24"/>
+        </w:rPr>
+        <w:t xml:space="preserve">, </w:t>
+      </w:r>
+      <w:r>
+        <w:rPr>
+          <w:rFonts w:cs="Times New Roman"/>
+          <w:szCs w:val="24"/>
+        </w:rPr>
+        <w:t xml:space="preserve">we are not </w:t>
+      </w:r>
+      <w:r>
+        <w:rPr>
+          <w:rFonts w:cs="Times New Roman"/>
+          <w:szCs w:val="24"/>
+        </w:rPr>
+        <w:t xml:space="preserve">sending out a crew </w:t>
+      </w:r>
+      <w:r>
+        <w:rPr>
+          <w:rFonts w:cs="Times New Roman"/>
+          <w:szCs w:val="24"/>
+        </w:rPr>
+        <w:t>to repair the dishwasher or giving</w:t>
+      </w:r>
+      <w:r>
+        <w:rPr>
+          <w:rFonts w:cs="Times New Roman"/>
+          <w:szCs w:val="24"/>
+        </w:rPr>
+        <w:t xml:space="preserve"> you a discount on a new dishwasher</w:t>
+      </w:r>
+      <w:r>
+        <w:rPr>
+          <w:rFonts w:cs="Times New Roman"/>
+          <w:szCs w:val="24"/>
+        </w:rPr>
+        <w:t>. Neither of these options</w:t>
+      </w:r>
+      <w:r>
+        <w:rPr>
+          <w:rFonts w:cs="Times New Roman"/>
+          <w:szCs w:val="24"/>
+        </w:rPr>
+        <w:t xml:space="preserve"> would </w:t>
+      </w:r>
+      <w:r>
+        <w:rPr>
+          <w:rFonts w:cs="Times New Roman"/>
+          <w:szCs w:val="24"/>
+        </w:rPr>
+        <w:t>fix the low water pressure.</w:t>
+      </w:r>
+    </w:p>
+    <w:p>
+      <w:pPr>
+        <w:rPr>
+          <w:rFonts w:cs="Times New Roman"/>
+          <w:szCs w:val="24"/>
+        </w:rPr>
+      </w:pPr>
+    </w:p>
+    <w:p>
+      <w:pPr>
+        <w:rPr>
+          <w:rFonts w:cs="Times New Roman"/>
+          <w:szCs w:val="24"/>
+        </w:rPr>
+      </w:pPr>
+      <w:r>
+        <w:rPr>
+          <w:rFonts w:cs="Times New Roman"/>
+          <w:szCs w:val="24"/>
+        </w:rPr>
+        <w:t>To</w:t>
+      </w:r>
+      <w:r>
+        <w:rPr>
+          <w:rFonts w:cs="Times New Roman"/>
+          <w:szCs w:val="24"/>
+        </w:rPr>
+        <w:t xml:space="preserve"> correct the low water pressure, you need to have a water pressure tank installed</w:t>
+      </w:r>
+      <w:r>
+        <w:rPr>
+          <w:rFonts w:cs="Times New Roman"/>
+          <w:szCs w:val="24"/>
+        </w:rPr>
+        <w:t>,</w:t>
+      </w:r>
+      <w:r>
+        <w:rPr>
+          <w:rFonts w:cs="Times New Roman"/>
+          <w:szCs w:val="24"/>
+        </w:rPr>
+        <w:t xml:space="preserve"> which we will be happy to do for you</w:t>
+      </w:r>
+      <w:r>
+        <w:rPr>
+          <w:rFonts w:cs="Times New Roman"/>
+          <w:szCs w:val="24"/>
+        </w:rPr>
+        <w:t xml:space="preserve"> at</w:t>
+      </w:r>
+      <w:r>
+        <w:rPr>
+          <w:rFonts w:cs="Times New Roman"/>
+          <w:szCs w:val="24"/>
+        </w:rPr>
+        <w:t xml:space="preserve"> a</w:t>
+      </w:r>
+      <w:r>
+        <w:rPr>
+          <w:rFonts w:cs="Times New Roman"/>
+          <w:szCs w:val="24"/>
+        </w:rPr>
+        <w:t xml:space="preserve"> </w:t>
+      </w:r>
+      <w:r>
+        <w:rPr>
+          <w:rFonts w:cs="Times New Roman"/>
+          <w:szCs w:val="24"/>
+        </w:rPr>
+        <w:t xml:space="preserve">reduced </w:t>
+      </w:r>
+      <w:r>
+        <w:rPr>
+          <w:rFonts w:cs="Times New Roman"/>
+          <w:szCs w:val="24"/>
+        </w:rPr>
+        <w:t xml:space="preserve">service rate of  $ </w:t>
+      </w:r>
+      <w:r>
+        <w:rPr>
+          <w:rFonts w:cs="Times New Roman"/>
+          <w:szCs w:val="24"/>
+        </w:rPr>
+        <w:t>100.00</w:t>
+      </w:r>
+      <w:r>
+        <w:rPr>
+          <w:rFonts w:cs="Times New Roman"/>
           <w:color w:val="FF0000"/>
           <w:szCs w:val="24"/>
         </w:rPr>
-        <w:t xml:space="preserve">As the problem is not with the dishwasher, but with </w:t>
-      </w:r>
-      <w:r>
-        <w:rPr>
-          <w:rFonts w:cs="Times New Roman"/>
-          <w:color w:val="FF0000"/>
-          <w:szCs w:val="24"/>
-        </w:rPr>
-        <w:t>the</w:t>
-      </w:r>
-      <w:r>
-        <w:rPr>
-          <w:rFonts w:cs="Times New Roman"/>
-          <w:color w:val="FF0000"/>
-          <w:szCs w:val="24"/>
-        </w:rPr>
-        <w:t xml:space="preserve"> water pressure</w:t>
-      </w:r>
-      <w:r>
-        <w:rPr>
-          <w:rFonts w:cs="Times New Roman"/>
-          <w:color w:val="FF0000"/>
-          <w:szCs w:val="24"/>
-        </w:rPr>
-        <w:t xml:space="preserve"> of the building</w:t>
-      </w:r>
-      <w:r>
-        <w:rPr>
-          <w:rFonts w:cs="Times New Roman"/>
-          <w:color w:val="FF0000"/>
-          <w:szCs w:val="24"/>
-        </w:rPr>
-        <w:t xml:space="preserve">, </w:t>
-      </w:r>
-      <w:r>
-        <w:rPr>
-          <w:rFonts w:cs="Times New Roman"/>
-          <w:szCs w:val="24"/>
-        </w:rPr>
-        <w:t xml:space="preserve">we are not </w:t>
-      </w:r>
-      <w:r>
-        <w:rPr>
-          <w:rFonts w:cs="Times New Roman"/>
-          <w:szCs w:val="24"/>
-        </w:rPr>
-        <w:t xml:space="preserve">sending out a crew </w:t>
-      </w:r>
-      <w:r>
-        <w:rPr>
-          <w:rFonts w:cs="Times New Roman"/>
-          <w:szCs w:val="24"/>
-        </w:rPr>
-        <w:t>to repair the dishwasher or giving</w:t>
-      </w:r>
-      <w:r>
-        <w:rPr>
-          <w:rFonts w:cs="Times New Roman"/>
-          <w:szCs w:val="24"/>
-        </w:rPr>
-        <w:t xml:space="preserve"> you a discount on a new dishwasher</w:t>
-      </w:r>
-      <w:r>
-        <w:rPr>
-          <w:rFonts w:cs="Times New Roman"/>
-          <w:szCs w:val="24"/>
-        </w:rPr>
-        <w:t>. Neither of these options</w:t>
-      </w:r>
-      <w:r>
-        <w:rPr>
-          <w:rFonts w:cs="Times New Roman"/>
-          <w:szCs w:val="24"/>
-        </w:rPr>
-        <w:t xml:space="preserve"> would </w:t>
-      </w:r>
-      <w:r>
-        <w:rPr>
-          <w:rFonts w:cs="Times New Roman"/>
-          <w:szCs w:val="24"/>
-        </w:rPr>
-        <w:t>fix the low water pressure.</w:t>
-      </w:r>
-    </w:p>
-    <w:p>
-      <w:pPr>
-        <w:rPr>
-          <w:rFonts w:cs="Times New Roman"/>
-          <w:szCs w:val="24"/>
-        </w:rPr>
-      </w:pPr>
-    </w:p>
-    <w:p>
-      <w:pPr>
-        <w:rPr>
-          <w:rFonts w:cs="Times New Roman"/>
-          <w:szCs w:val="24"/>
-        </w:rPr>
-      </w:pPr>
-      <w:r>
-        <w:rPr>
-          <w:rFonts w:cs="Times New Roman"/>
-          <w:szCs w:val="24"/>
-        </w:rPr>
-        <w:t>To</w:t>
-      </w:r>
-      <w:r>
-        <w:rPr>
-          <w:rFonts w:cs="Times New Roman"/>
-          <w:szCs w:val="24"/>
-        </w:rPr>
-        <w:t xml:space="preserve"> correct the low water pressure, you need to have a water pressure tank installed</w:t>
+        <w:t xml:space="preserve"> </w:t>
+      </w:r>
+      <w:r>
+        <w:rPr>
+          <w:rFonts w:cs="Times New Roman"/>
+          <w:szCs w:val="24"/>
+        </w:rPr>
+        <w:t xml:space="preserve">We have </w:t>
+      </w:r>
+      <w:r>
+        <w:rPr>
+          <w:rFonts w:cs="Times New Roman"/>
+          <w:szCs w:val="24"/>
+        </w:rPr>
+        <w:t>scheduled our crew to come out to The Loft on June 26 to install your new water pressure tank.</w:t>
+      </w:r>
+      <w:r>
+        <w:rPr>
+          <w:rFonts w:cs="Times New Roman"/>
+          <w:szCs w:val="24"/>
+        </w:rPr>
+        <w:t xml:space="preserve"> We have determined that you need a 30 gallon water pressure tank to meet your nee</w:t>
+      </w:r>
+      <w:r>
+        <w:rPr>
+          <w:rFonts w:cs="Times New Roman"/>
+          <w:szCs w:val="24"/>
+        </w:rPr>
+        <w:t xml:space="preserve">ds. </w:t>
+      </w:r>
+      <w:r>
+        <w:rPr>
+          <w:rFonts w:cs="Times New Roman"/>
+          <w:szCs w:val="24"/>
+        </w:rPr>
+        <w:t xml:space="preserve"> Acme’s model </w:t>
+      </w:r>
+      <w:r>
+        <w:rPr>
+          <w:rFonts w:cs="Times New Roman"/>
+          <w:szCs w:val="24"/>
+        </w:rPr>
+        <w:t>3245 water pressure tank</w:t>
+      </w:r>
+      <w:r>
+        <w:rPr>
+          <w:rFonts w:cs="Times New Roman"/>
+          <w:szCs w:val="24"/>
+        </w:rPr>
+        <w:t xml:space="preserve"> </w:t>
+      </w:r>
+      <w:r>
+        <w:rPr>
+          <w:rFonts w:cs="Times New Roman"/>
+          <w:szCs w:val="24"/>
+        </w:rPr>
+        <w:t xml:space="preserve">will achieve the water pressure needed, and </w:t>
+      </w:r>
+      <w:r>
+        <w:rPr>
+          <w:rFonts w:cs="Times New Roman"/>
+          <w:szCs w:val="24"/>
+        </w:rPr>
+        <w:t>is the lowest cost option</w:t>
+      </w:r>
+      <w:r>
+        <w:rPr>
+          <w:rFonts w:cs="Times New Roman"/>
+          <w:szCs w:val="24"/>
+        </w:rPr>
+        <w:t xml:space="preserve"> </w:t>
+      </w:r>
+      <w:r>
+        <w:rPr>
+          <w:rFonts w:cs="Times New Roman"/>
+          <w:szCs w:val="24"/>
+        </w:rPr>
+        <w:t>at</w:t>
+      </w:r>
+      <w:r>
+        <w:rPr>
+          <w:rFonts w:cs="Times New Roman"/>
+          <w:szCs w:val="24"/>
+        </w:rPr>
+        <w:t xml:space="preserve"> $</w:t>
+      </w:r>
+      <w:r>
+        <w:rPr>
+          <w:rFonts w:cs="Times New Roman"/>
+          <w:szCs w:val="24"/>
+        </w:rPr>
+        <w:t>269.45</w:t>
+      </w:r>
+      <w:r>
+        <w:rPr>
+          <w:rFonts w:cs="Times New Roman"/>
+          <w:szCs w:val="24"/>
+        </w:rPr>
+        <w:t>.  The total cost for you would b</w:t>
+      </w:r>
+      <w:r>
+        <w:rPr>
+          <w:rFonts w:cs="Times New Roman"/>
+          <w:szCs w:val="24"/>
+        </w:rPr>
+        <w:t>e $3</w:t>
+      </w:r>
+      <w:r>
+        <w:rPr>
+          <w:rFonts w:cs="Times New Roman"/>
+          <w:szCs w:val="24"/>
+        </w:rPr>
+        <w:t>69.45.</w:t>
+      </w:r>
+    </w:p>
+    <w:p>
+      <w:pPr>
+        <w:rPr>
+          <w:rFonts w:cs="Times New Roman"/>
+          <w:szCs w:val="24"/>
+        </w:rPr>
+      </w:pPr>
+    </w:p>
+    <w:p>
+      <w:r>
+        <w:rPr>
+          <w:rFonts w:cs="Times New Roman"/>
+          <w:szCs w:val="24"/>
+        </w:rPr>
+        <w:t>As stated above, our crew will be out to install the new water pressure tank on June 26</w:t>
+      </w:r>
+      <w:r>
+        <w:rPr>
+          <w:rFonts w:cs="Times New Roman"/>
+          <w:szCs w:val="24"/>
+          <w:vertAlign w:val="superscript"/>
+        </w:rPr>
+        <w:t>t</w:t>
+      </w:r>
+      <w:bookmarkStart w:id="0" w:name="_GoBack"/>
+      <w:bookmarkEnd w:id="0"/>
+      <w:r>
+        <w:rPr>
+          <w:rFonts w:cs="Times New Roman"/>
+          <w:szCs w:val="24"/>
+        </w:rPr>
+        <w:t xml:space="preserve"> between 2:00 P.M. and 3:00 P.M. If this time is not convenient for you</w:t>
       </w:r>
       <w:r>
         <w:rPr>
@@ -1401,165 +1636,6 @@
           <w:rFonts w:cs="Times New Roman"/>
           <w:szCs w:val="24"/>
         </w:rPr>
-        <w:t xml:space="preserve"> which we will be happy to do for you</w:t>
-      </w:r>
-      <w:r>
-        <w:rPr>
-          <w:rFonts w:cs="Times New Roman"/>
-          <w:szCs w:val="24"/>
-        </w:rPr>
-        <w:t xml:space="preserve"> at </w:t>
-      </w:r>
-      <w:r>
-        <w:rPr>
-          <w:rFonts w:cs="Times New Roman"/>
-          <w:szCs w:val="24"/>
-        </w:rPr>
-        <w:t xml:space="preserve">our regular service rate </w:t>
-      </w:r>
-      <w:proofErr w:type="gramStart"/>
-      <w:r>
-        <w:rPr>
-          <w:rFonts w:cs="Times New Roman"/>
-          <w:szCs w:val="24"/>
-        </w:rPr>
-        <w:t>of  $</w:t>
-      </w:r>
-      <w:proofErr w:type="gramEnd"/>
-      <w:r>
-        <w:rPr>
-          <w:rFonts w:cs="Times New Roman"/>
-          <w:szCs w:val="24"/>
-        </w:rPr>
-        <w:t xml:space="preserve"> ----------</w:t>
-      </w:r>
-      <w:bookmarkStart w:id="0" w:name="_GoBack"/>
-      <w:r>
-        <w:rPr>
-          <w:rFonts w:cs="Times New Roman"/>
-          <w:color w:val="FF0000"/>
-          <w:szCs w:val="24"/>
-        </w:rPr>
-        <w:t>cost</w:t>
-      </w:r>
-      <w:r>
-        <w:rPr>
-          <w:rFonts w:cs="Times New Roman"/>
-          <w:color w:val="FF0000"/>
-          <w:szCs w:val="24"/>
-        </w:rPr>
-        <w:t xml:space="preserve">. </w:t>
-      </w:r>
-      <w:bookmarkEnd w:id="0"/>
-      <w:r>
-        <w:rPr>
-          <w:rFonts w:cs="Times New Roman"/>
-          <w:szCs w:val="24"/>
-        </w:rPr>
-        <w:t xml:space="preserve">We have </w:t>
-      </w:r>
-      <w:r>
-        <w:rPr>
-          <w:rFonts w:cs="Times New Roman"/>
-          <w:szCs w:val="24"/>
-        </w:rPr>
-        <w:t>scheduled our crew to come out to The Loft on June 26 to install your new water pressure tank.</w:t>
-      </w:r>
-      <w:r>
-        <w:rPr>
-          <w:rFonts w:cs="Times New Roman"/>
-          <w:szCs w:val="24"/>
-        </w:rPr>
-        <w:t xml:space="preserve"> We have determined that you need a </w:t>
-      </w:r>
-      <w:proofErr w:type="gramStart"/>
-      <w:r>
-        <w:rPr>
-          <w:rFonts w:cs="Times New Roman"/>
-          <w:szCs w:val="24"/>
-        </w:rPr>
-        <w:t>30 gallon</w:t>
-      </w:r>
-      <w:proofErr w:type="gramEnd"/>
-      <w:r>
-        <w:rPr>
-          <w:rFonts w:cs="Times New Roman"/>
-          <w:szCs w:val="24"/>
-        </w:rPr>
-        <w:t xml:space="preserve"> water pressure tank to meet your nee</w:t>
-      </w:r>
-      <w:r>
-        <w:rPr>
-          <w:rFonts w:cs="Times New Roman"/>
-          <w:szCs w:val="24"/>
-        </w:rPr>
-        <w:t xml:space="preserve">ds. </w:t>
-      </w:r>
-      <w:r>
-        <w:rPr>
-          <w:rFonts w:cs="Times New Roman"/>
-          <w:szCs w:val="24"/>
-        </w:rPr>
-        <w:t xml:space="preserve"> Acme’s model </w:t>
-      </w:r>
-      <w:r>
-        <w:rPr>
-          <w:rFonts w:cs="Times New Roman"/>
-          <w:szCs w:val="24"/>
-        </w:rPr>
-        <w:t>3245 water pressure tank is the lowest cost option that will achieve the water pressure needed</w:t>
-      </w:r>
-      <w:r>
-        <w:rPr>
-          <w:rFonts w:cs="Times New Roman"/>
-          <w:szCs w:val="24"/>
-        </w:rPr>
-        <w:t>.  The total cost for you would be $269.45.</w:t>
-      </w:r>
-    </w:p>
-    <w:p>
-      <w:pPr>
-        <w:rPr>
-          <w:rFonts w:cs="Times New Roman"/>
-          <w:szCs w:val="24"/>
-        </w:rPr>
-      </w:pPr>
-    </w:p>
-    <w:p>
-      <w:r>
-        <w:rPr>
-          <w:rFonts w:cs="Times New Roman"/>
-          <w:szCs w:val="24"/>
-        </w:rPr>
-        <w:t>As stated above, our crew will be out to install the new water pressure tank on June 26</w:t>
-      </w:r>
-      <w:r>
-        <w:rPr>
-          <w:rFonts w:cs="Times New Roman"/>
-          <w:szCs w:val="24"/>
-          <w:vertAlign w:val="superscript"/>
-        </w:rPr>
-        <w:t>th</w:t>
-      </w:r>
-      <w:r>
-        <w:rPr>
-          <w:rFonts w:cs="Times New Roman"/>
-          <w:szCs w:val="24"/>
-        </w:rPr>
-        <w:t xml:space="preserve"> between 2:00 P.M. and 3:00 P.M. If this time is not convenient for you</w:t>
-      </w:r>
-      <w:r>
-        <w:rPr>
-          <w:rFonts w:cs="Times New Roman"/>
-          <w:szCs w:val="24"/>
-        </w:rPr>
-        <w:t>,</w:t>
-      </w:r>
-      <w:r>
-        <w:rPr>
-          <w:rFonts w:cs="Times New Roman"/>
-          <w:szCs w:val="24"/>
-        </w:rPr>
         <w:t xml:space="preserve"> or you wish to have a different model installed, please call me at my direct </w:t>
       </w:r>
       <w:r>
@@ -1577,7 +1653,7 @@
         <w:t xml:space="preserve">number of </w:t>
       </w:r>
       <w:r>
-        <w:t xml:space="preserve">(619)555-1234. We are sorry for the inconvenience this has caused you.  We look forward to installing your new </w:t>
+        <w:t xml:space="preserve">(619)555-1234. We look forward to installing your new </w:t>
       </w:r>
       <w:r>
         <w:rPr>
@@ -3460,7 +3536,7 @@
 </file>
 
 <file path=customXml/itemProps1.xml><?xml version="1.0" encoding="utf-8"?>
-<ds:datastoreItem xmlns:ds="http://schemas.openxmlformats.org/officeDocument/2006/customXml" ds:itemID="{218E6712-EBE4-4B7B-A837-DC7B3BD2B6AA}">
+<ds:datastoreItem xmlns:ds="http://schemas.openxmlformats.org/officeDocument/2006/customXml" ds:itemID="{809BBA84-D488-4813-ABE3-29F020622762}">
   <ds:schemaRefs>
     <ds:schemaRef ds:uri="http://schemas.openxmlformats.org/officeDocument/2006/bibliography"/>
   </ds:schemaRefs>

</xml_diff>